<commit_message>
first conclusion step added
</commit_message>
<xml_diff>
--- a/SEMRA Outline FINAL.docx
+++ b/SEMRA Outline FINAL.docx
@@ -414,16 +414,7 @@
                 <w:iCs/>
                 <w:color w:val="000000"/>
               </w:rPr>
-              <w:t xml:space="preserve">2007, November </w:t>
-            </w:r>
-            <w:r>
-              <w:rPr>
-                <w:bCs/>
-                <w:i/>
-                <w:iCs/>
-                <w:color w:val="000000"/>
-              </w:rPr>
-              <w:t>12</w:t>
+              <w:t>2007, November 12</w:t>
             </w:r>
             <w:r>
               <w:rPr>
@@ -1126,13 +1117,7 @@
               <w:rPr>
                 <w:rFonts w:ascii="Georgia" w:hAnsi="Georgia"/>
               </w:rPr>
-              <w:t xml:space="preserve"> </w:t>
-            </w:r>
-            <w:r>
-              <w:rPr>
-                <w:rFonts w:ascii="Georgia" w:hAnsi="Georgia"/>
-              </w:rPr>
-              <w:t>(Shewan, 2017, para.3).</w:t>
+              <w:t xml:space="preserve"> (Shewan, 2017, para.3).</w:t>
             </w:r>
           </w:p>
           <w:p>
@@ -1201,15 +1186,7 @@
                 <w:color w:val="000000"/>
                 <w:shd w:val="clear" w:color="auto" w:fill="FFFFFF"/>
               </w:rPr>
-              <w:t xml:space="preserve"> </w:t>
-            </w:r>
-            <w:r>
-              <w:rPr>
-                <w:rFonts w:ascii="Georgia" w:hAnsi="Georgia"/>
-                <w:color w:val="000000"/>
-                <w:shd w:val="clear" w:color="auto" w:fill="FFFFFF"/>
-              </w:rPr>
-              <w:t>just landed in the workplace—they’re expanding skills, moving up the corporate ladder, showing awesome productivity and retention rates, and increasingly shoving aside their human counterparts. One multi-tasker bot, from Momentum Machines, can make (and flip) a gourmet hamburger in 10 seconds and could soon replace an entire McDonalds crew</w:t>
+              <w:t xml:space="preserve"> just landed in the workplace—they’re expanding skills, moving up the corporate ladder, showing awesome productivity and retention rates, and increasingly shoving aside their human counterparts. One multi-tasker bot, from Momentum Machines, can make (and flip) a gourmet hamburger in 10 seconds and could soon replace an entire McDonalds crew</w:t>
             </w:r>
             <w:r>
               <w:rPr>
@@ -2038,21 +2015,7 @@
                 <w:bCs/>
                 <w:color w:val="000000" w:themeColor="text1"/>
               </w:rPr>
-              <w:instrText xml:space="preserve"> HYPERLINK "</w:instrText>
-            </w:r>
-            <w:r>
-              <w:rPr>
-                <w:bCs/>
-                <w:color w:val="000000" w:themeColor="text1"/>
-              </w:rPr>
-              <w:instrText>https://www.theguardian.com/technology/2017/mar/02/robot-tax-job-elimination-livable-wage</w:instrText>
-            </w:r>
-            <w:r>
-              <w:rPr>
-                <w:bCs/>
-                <w:color w:val="000000" w:themeColor="text1"/>
-              </w:rPr>
-              <w:instrText xml:space="preserve">" </w:instrText>
+              <w:instrText xml:space="preserve"> HYPERLINK "https://www.theguardian.com/technology/2017/mar/02/robot-tax-job-elimination-livable-wage" </w:instrText>
             </w:r>
             <w:r>
               <w:rPr>
@@ -2909,15 +2872,7 @@
                 <w:color w:val="000000" w:themeColor="text1"/>
                 <w:shd w:val="clear" w:color="auto" w:fill="FFFFFF"/>
               </w:rPr>
-              <w:t>n taking over for them entirely</w:t>
-            </w:r>
-            <w:r>
-              <w:rPr>
-                <w:rFonts w:ascii="Georgia" w:hAnsi="Georgia"/>
-                <w:color w:val="000000" w:themeColor="text1"/>
-                <w:shd w:val="clear" w:color="auto" w:fill="FFFFFF"/>
-              </w:rPr>
-              <w:t>”</w:t>
+              <w:t>n taking over for them entirely”</w:t>
             </w:r>
             <w:r>
               <w:rPr>
@@ -2985,21 +2940,7 @@
                 <w:rFonts w:ascii="Helvetica" w:hAnsi="Helvetica" w:cs="Helvetica"/>
                 <w:color w:val="000000" w:themeColor="text1"/>
               </w:rPr>
-              <w:instrText xml:space="preserve"> HYPERLINK "http://www.businessinsider.com/ibm-ceo-says-ai-and-automation-will-create-jobs-2017-</w:instrText>
-            </w:r>
-            <w:r>
-              <w:rPr>
-                <w:rFonts w:ascii="Helvetica" w:hAnsi="Helvetica" w:cs="Helvetica"/>
-                <w:color w:val="000000" w:themeColor="text1"/>
-              </w:rPr>
-              <w:instrText>1</w:instrText>
-            </w:r>
-            <w:r>
-              <w:rPr>
-                <w:rFonts w:ascii="Helvetica" w:hAnsi="Helvetica" w:cs="Helvetica"/>
-                <w:color w:val="000000" w:themeColor="text1"/>
-              </w:rPr>
-              <w:instrText xml:space="preserve">" </w:instrText>
+              <w:instrText xml:space="preserve"> HYPERLINK "http://www.businessinsider.com/ibm-ceo-says-ai-and-automation-will-create-jobs-2017-1" </w:instrText>
             </w:r>
             <w:r>
               <w:rPr>
@@ -3451,25 +3392,7 @@
                 <w:sz w:val="22"/>
                 <w:szCs w:val="22"/>
               </w:rPr>
-              <w:t xml:space="preserve"> And so on and so forth</w:t>
-            </w:r>
-            <w:r>
-              <w:rPr>
-                <w:rFonts w:ascii="Helvetica" w:hAnsi="Helvetica" w:cs="Helvetica"/>
-                <w:color w:val="141414"/>
-                <w:sz w:val="22"/>
-                <w:szCs w:val="22"/>
-              </w:rPr>
-              <w:t>”</w:t>
-            </w:r>
-            <w:r>
-              <w:rPr>
-                <w:rFonts w:ascii="Helvetica" w:hAnsi="Helvetica" w:cs="Helvetica"/>
-                <w:color w:val="141414"/>
-                <w:sz w:val="22"/>
-                <w:szCs w:val="22"/>
-              </w:rPr>
-              <w:t xml:space="preserve"> (Simons, 2016).</w:t>
+              <w:t xml:space="preserve"> And so on and so forth” (Simons, 2016).</w:t>
             </w:r>
           </w:p>
           <w:p>
@@ -4416,8 +4339,6 @@
         </w:rPr>
         <w:t xml:space="preserve"> AI will make us smarter (source 2).</w:t>
       </w:r>
-      <w:bookmarkStart w:id="0" w:name="_GoBack"/>
-      <w:bookmarkEnd w:id="0"/>
     </w:p>
     <w:p>
       <w:pPr>
@@ -4741,7 +4662,6 @@
               </w:rPr>
             </w:pPr>
             <w:hyperlink r:id="rId19" w:history="1">
-              <w:proofErr w:type="spellStart"/>
               <w:r>
                 <w:rPr>
                   <w:rStyle w:val="Hyperlink"/>
@@ -4754,7 +4674,6 @@
                 </w:rPr>
                 <w:t>Piechowski</w:t>
               </w:r>
-              <w:proofErr w:type="spellEnd"/>
             </w:hyperlink>
             <w:r>
               <w:rPr>
@@ -5041,6 +4960,16 @@
         </w:rPr>
         <w:t>Step 1:</w:t>
       </w:r>
+      <w:r>
+        <w:rPr>
+          <w:rFonts w:ascii="Times New Roman" w:hAnsi="Times New Roman" w:cs="Times New Roman"/>
+          <w:b/>
+          <w:lang w:val="en-US"/>
+        </w:rPr>
+        <w:t xml:space="preserve"> Rephrase thesis statement.</w:t>
+      </w:r>
+      <w:bookmarkStart w:id="0" w:name="_GoBack"/>
+      <w:bookmarkEnd w:id="0"/>
     </w:p>
     <w:p>
       <w:pPr>

</xml_diff>